<commit_message>
Changed some properties (author, title).
Former-commit-id: 7528966ccf33286922312b11f111cc55b4677bd4
</commit_message>
<xml_diff>
--- a/html/Advanced/DirectChunkWrite/Using Direct Chunk Write 130227.docx
+++ b/html/Advanced/DirectChunkWrite/Using Direct Chunk Write 130227.docx
@@ -6,6 +6,8 @@
       <w:pPr>
         <w:pStyle w:val="Title"/>
       </w:pPr>
+      <w:bookmarkStart w:id="0" w:name="_GoBack"/>
+      <w:bookmarkEnd w:id="0"/>
       <w:r>
         <w:rPr>
           <w:rFonts w:cstheme="minorHAnsi"/>
@@ -216,7 +218,7 @@
                                     <pic:cNvPicPr/>
                                   </pic:nvPicPr>
                                   <pic:blipFill>
-                                    <a:blip r:embed="rId9" cstate="print">
+                                    <a:blip r:embed="rId11" cstate="print">
                                       <a:extLst>
                                         <a:ext uri="{28A0092B-C50C-407E-A947-70E740481C1C}">
                                           <a14:useLocalDpi xmlns:a14="http://schemas.microsoft.com/office/drawing/2010/main" val="0"/>
@@ -247,7 +249,7 @@
                       <w:pPr>
                         <w:jc w:val="center"/>
                       </w:pPr>
-                      <w:hyperlink r:id="rId11" w:history="1">
+                      <w:hyperlink r:id="rId12" w:history="1">
                         <w:r>
                           <w:rPr>
                             <w:rStyle w:val="Hyperlink"/>
@@ -270,9 +272,9 @@
     <w:p>
       <w:pPr>
         <w:sectPr>
-          <w:headerReference w:type="default" r:id="rId12"/>
-          <w:footerReference w:type="default" r:id="rId13"/>
-          <w:headerReference w:type="first" r:id="rId14"/>
+          <w:headerReference w:type="default" r:id="rId13"/>
+          <w:footerReference w:type="default" r:id="rId14"/>
+          <w:headerReference w:type="first" r:id="rId15"/>
           <w:pgSz w:w="12240" w:h="15840" w:code="1"/>
           <w:pgMar w:top="1440" w:right="1440" w:bottom="1440" w:left="1440" w:header="432" w:footer="720" w:gutter="0"/>
           <w:cols w:space="720"/>
@@ -509,8 +511,8 @@
       <w:pPr>
         <w:pStyle w:val="Contents"/>
         <w:sectPr>
-          <w:headerReference w:type="first" r:id="rId15"/>
-          <w:footerReference w:type="first" r:id="rId16"/>
+          <w:headerReference w:type="first" r:id="rId16"/>
+          <w:footerReference w:type="first" r:id="rId17"/>
           <w:pgSz w:w="12240" w:h="15840" w:code="1"/>
           <w:pgMar w:top="1440" w:right="1440" w:bottom="1440" w:left="1440" w:header="432" w:footer="720" w:gutter="0"/>
           <w:cols w:space="720"/>
@@ -556,8 +558,6 @@
         </w:rPr>
         <w:fldChar w:fldCharType="separate"/>
       </w:r>
-      <w:bookmarkStart w:id="0" w:name="_GoBack"/>
-      <w:bookmarkEnd w:id="0"/>
       <w:r>
         <w:t>1. Using the Direct Chunk Write Function</w:t>
       </w:r>
@@ -744,7 +744,7 @@
     <w:p>
       <w:pPr>
         <w:sectPr>
-          <w:headerReference w:type="first" r:id="rId17"/>
+          <w:headerReference w:type="first" r:id="rId18"/>
           <w:type w:val="continuous"/>
           <w:pgSz w:w="12240" w:h="15840" w:code="1"/>
           <w:pgMar w:top="1440" w:right="1440" w:bottom="1440" w:left="1440" w:header="432" w:footer="720" w:gutter="0"/>
@@ -1454,7 +1454,7 @@
                           <pic:cNvPicPr/>
                         </pic:nvPicPr>
                         <pic:blipFill>
-                          <a:blip r:embed="rId18">
+                          <a:blip r:embed="rId19">
                             <a:extLst>
                               <a:ext uri="{28A0092B-C50C-407E-A947-70E740481C1C}">
                                 <a14:useLocalDpi xmlns:a14="http://schemas.microsoft.com/office/drawing/2010/main" val="0"/>
@@ -1648,7 +1648,7 @@
                           <pic:cNvPicPr/>
                         </pic:nvPicPr>
                         <pic:blipFill>
-                          <a:blip r:embed="rId19">
+                          <a:blip r:embed="rId20">
                             <a:extLst>
                               <a:ext uri="{28A0092B-C50C-407E-A947-70E740481C1C}">
                                 <a14:useLocalDpi xmlns:a14="http://schemas.microsoft.com/office/drawing/2010/main" val="0"/>
@@ -1990,27 +1990,14 @@
             <w:r>
               <w:t xml:space="preserve">Table </w:t>
             </w:r>
-            <w:r>
-              <w:fldChar w:fldCharType="begin"/>
-            </w:r>
-            <w:r>
-              <w:instrText xml:space="preserve"> SEQ Table \* ARABIC </w:instrText>
-            </w:r>
-            <w:r>
-              <w:fldChar w:fldCharType="separate"/>
-            </w:r>
-            <w:r>
-              <w:rPr>
-                <w:noProof/>
-              </w:rPr>
-              <w:t>1</w:t>
-            </w:r>
-            <w:r>
-              <w:rPr>
-                <w:noProof/>
-              </w:rPr>
-              <w:fldChar w:fldCharType="end"/>
-            </w:r>
+            <w:fldSimple w:instr=" SEQ Table \* ARABIC ">
+              <w:r>
+                <w:rPr>
+                  <w:noProof/>
+                </w:rPr>
+                <w:t>1</w:t>
+              </w:r>
+            </w:fldSimple>
             <w:r>
               <w:t xml:space="preserve">. Performance result for </w:t>
             </w:r>
@@ -4625,7 +4612,7 @@
     <w:p/>
     <w:p/>
     <w:sectPr>
-      <w:headerReference w:type="first" r:id="rId20"/>
+      <w:headerReference w:type="first" r:id="rId21"/>
       <w:type w:val="continuous"/>
       <w:pgSz w:w="12240" w:h="15840" w:code="1"/>
       <w:pgMar w:top="1440" w:right="1440" w:bottom="1440" w:left="1440" w:header="432" w:footer="720" w:gutter="0"/>
@@ -4749,7 +4736,7 @@
               <w:rPr>
                 <w:noProof/>
               </w:rPr>
-              <w:t>8</w:t>
+              <w:t>9</w:t>
             </w:r>
             <w:r>
               <w:rPr>
@@ -4760,14 +4747,27 @@
             <w:r>
               <w:t xml:space="preserve"> of </w:t>
             </w:r>
-            <w:fldSimple w:instr=" NUMPAGES  ">
-              <w:r>
-                <w:rPr>
-                  <w:noProof/>
-                </w:rPr>
-                <w:t>9</w:t>
-              </w:r>
-            </w:fldSimple>
+            <w:r>
+              <w:fldChar w:fldCharType="begin"/>
+            </w:r>
+            <w:r>
+              <w:instrText xml:space="preserve"> NUMPAGES  </w:instrText>
+            </w:r>
+            <w:r>
+              <w:fldChar w:fldCharType="separate"/>
+            </w:r>
+            <w:r>
+              <w:rPr>
+                <w:noProof/>
+              </w:rPr>
+              <w:t>9</w:t>
+            </w:r>
+            <w:r>
+              <w:rPr>
+                <w:noProof/>
+              </w:rPr>
+              <w:fldChar w:fldCharType="end"/>
+            </w:r>
           </w:p>
         </w:sdtContent>
       </w:sdt>
@@ -4872,7 +4872,7 @@
               <w:rPr>
                 <w:noProof/>
               </w:rPr>
-              <w:t>3</w:t>
+              <w:t>4</w:t>
             </w:r>
             <w:r>
               <w:rPr>
@@ -4883,27 +4883,14 @@
             <w:r>
               <w:t xml:space="preserve"> of </w:t>
             </w:r>
-            <w:r>
-              <w:fldChar w:fldCharType="begin"/>
-            </w:r>
-            <w:r>
-              <w:instrText xml:space="preserve"> NUMPAGES  </w:instrText>
-            </w:r>
-            <w:r>
-              <w:fldChar w:fldCharType="separate"/>
-            </w:r>
-            <w:r>
-              <w:rPr>
-                <w:noProof/>
-              </w:rPr>
-              <w:t>9</w:t>
-            </w:r>
-            <w:r>
-              <w:rPr>
-                <w:noProof/>
-              </w:rPr>
-              <w:fldChar w:fldCharType="end"/>
-            </w:r>
+            <w:fldSimple w:instr=" NUMPAGES  ">
+              <w:r>
+                <w:rPr>
+                  <w:noProof/>
+                </w:rPr>
+                <w:t>4</w:t>
+              </w:r>
+            </w:fldSimple>
           </w:p>
         </w:sdtContent>
       </w:sdt>
@@ -4938,14 +4925,27 @@
       <w:pStyle w:val="THGHeader2"/>
       <w:jc w:val="right"/>
     </w:pPr>
-    <w:fldSimple w:instr=" STYLEREF  &quot;Heading 1&quot;  \* MERGEFORMAT ">
-      <w:r>
-        <w:rPr>
-          <w:noProof/>
-        </w:rPr>
-        <w:t>Using the Direct Chunk Write Function</w:t>
-      </w:r>
-    </w:fldSimple>
+    <w:r>
+      <w:fldChar w:fldCharType="begin"/>
+    </w:r>
+    <w:r>
+      <w:instrText xml:space="preserve"> STYLEREF  "Heading 1"  \* MERGEFORMAT </w:instrText>
+    </w:r>
+    <w:r>
+      <w:fldChar w:fldCharType="separate"/>
+    </w:r>
+    <w:r>
+      <w:rPr>
+        <w:noProof/>
+      </w:rPr>
+      <w:t>Using the Direct Chunk Write Function</w:t>
+    </w:r>
+    <w:r>
+      <w:rPr>
+        <w:noProof/>
+      </w:rPr>
+      <w:fldChar w:fldCharType="end"/>
+    </w:r>
   </w:p>
 </w:hdr>
 </file>
@@ -5003,14 +5003,27 @@
       <w:pStyle w:val="THGHeader2"/>
       <w:jc w:val="right"/>
     </w:pPr>
-    <w:fldSimple w:instr=" STYLEREF  &quot;Heading 1&quot;  \* MERGEFORMAT ">
-      <w:r>
-        <w:rPr>
-          <w:noProof/>
-        </w:rPr>
-        <w:t>Using the Direct Chunk Write Function</w:t>
-      </w:r>
-    </w:fldSimple>
+    <w:r>
+      <w:fldChar w:fldCharType="begin"/>
+    </w:r>
+    <w:r>
+      <w:instrText xml:space="preserve"> STYLEREF  "Heading 1"  \* MERGEFORMAT </w:instrText>
+    </w:r>
+    <w:r>
+      <w:fldChar w:fldCharType="separate"/>
+    </w:r>
+    <w:r>
+      <w:rPr>
+        <w:noProof/>
+      </w:rPr>
+      <w:t>Using the Direct Chunk Write Function</w:t>
+    </w:r>
+    <w:r>
+      <w:rPr>
+        <w:noProof/>
+      </w:rPr>
+      <w:fldChar w:fldCharType="end"/>
+    </w:r>
   </w:p>
 </w:hdr>
 </file>
@@ -9669,7 +9682,7 @@
 </file>
 
 <file path=customXml/itemProps1.xml><?xml version="1.0" encoding="utf-8"?>
-<ds:datastoreItem xmlns:ds="http://schemas.openxmlformats.org/officeDocument/2006/customXml" ds:itemID="{9216A95C-5D84-42FC-9C3B-3332F51B8327}">
+<ds:datastoreItem xmlns:ds="http://schemas.openxmlformats.org/officeDocument/2006/customXml" ds:itemID="{E25E6AC9-381E-44B3-BFE9-E3C80C71EBFC}">
   <ds:schemaRefs>
     <ds:schemaRef ds:uri="http://schemas.openxmlformats.org/officeDocument/2006/bibliography"/>
   </ds:schemaRefs>

</xml_diff>